<commit_message>
a journal of Tue. 29 April 2025
</commit_message>
<xml_diff>
--- a/Words/Phrasal Verbs/Phrasal Verbs.docx
+++ b/Words/Phrasal Verbs/Phrasal Verbs.docx
@@ -247,36 +247,65 @@
           <w:szCs w:val="24"/>
           <w:lang w:val="en-GB"/>
         </w:rPr>
-        <w:t xml:space="preserve">3, take over : </w:t>
-      </w:r>
-    </w:p>
-    <w:p>
-      <w:pPr>
-        <w:rPr>
-          <w:rFonts w:ascii="Times New Roman" w:hAnsi="Times New Roman" w:cs="Times New Roman"/>
-          <w:sz w:val="24"/>
-          <w:szCs w:val="24"/>
-          <w:lang w:val="en-GB"/>
-        </w:rPr>
-      </w:pPr>
-    </w:p>
-    <w:p>
-      <w:pPr>
-        <w:rPr>
-          <w:rFonts w:ascii="Times New Roman" w:hAnsi="Times New Roman" w:cs="Times New Roman"/>
-          <w:sz w:val="24"/>
-          <w:szCs w:val="24"/>
-          <w:lang w:val="en-GB"/>
-        </w:rPr>
-      </w:pPr>
-      <w:r>
-        <w:rPr>
-          <w:rFonts w:ascii="Times New Roman" w:hAnsi="Times New Roman" w:cs="Times New Roman" w:hint="eastAsia"/>
-          <w:sz w:val="24"/>
-          <w:szCs w:val="24"/>
-          <w:lang w:val="en-GB"/>
-        </w:rPr>
-        <w:t>4, creep up on sb</w:t>
+        <w:t xml:space="preserve">3, </w:t>
+      </w:r>
+      <w:r>
+        <w:rPr>
+          <w:rFonts w:ascii="Times New Roman" w:hAnsi="Times New Roman" w:cs="Times New Roman" w:hint="eastAsia"/>
+          <w:b/>
+          <w:sz w:val="24"/>
+          <w:szCs w:val="24"/>
+          <w:lang w:val="en-GB"/>
+        </w:rPr>
+        <w:t>take over :</w:t>
+      </w:r>
+      <w:r>
+        <w:rPr>
+          <w:rFonts w:ascii="Times New Roman" w:hAnsi="Times New Roman" w:cs="Times New Roman" w:hint="eastAsia"/>
+          <w:sz w:val="24"/>
+          <w:szCs w:val="24"/>
+          <w:lang w:val="en-GB"/>
+        </w:rPr>
+        <w:t xml:space="preserve"> </w:t>
+      </w:r>
+    </w:p>
+    <w:p>
+      <w:pPr>
+        <w:rPr>
+          <w:rFonts w:ascii="Times New Roman" w:hAnsi="Times New Roman" w:cs="Times New Roman"/>
+          <w:sz w:val="24"/>
+          <w:szCs w:val="24"/>
+          <w:lang w:val="en-GB"/>
+        </w:rPr>
+      </w:pPr>
+    </w:p>
+    <w:p>
+      <w:pPr>
+        <w:rPr>
+          <w:rFonts w:ascii="Times New Roman" w:hAnsi="Times New Roman" w:cs="Times New Roman"/>
+          <w:sz w:val="24"/>
+          <w:szCs w:val="24"/>
+          <w:lang w:val="en-GB"/>
+        </w:rPr>
+      </w:pPr>
+      <w:r>
+        <w:rPr>
+          <w:rFonts w:ascii="Times New Roman" w:hAnsi="Times New Roman" w:cs="Times New Roman" w:hint="eastAsia"/>
+          <w:sz w:val="24"/>
+          <w:szCs w:val="24"/>
+          <w:lang w:val="en-GB"/>
+        </w:rPr>
+        <w:t xml:space="preserve">4, </w:t>
+      </w:r>
+      <w:r>
+        <w:rPr>
+          <w:rFonts w:ascii="Times New Roman" w:hAnsi="Times New Roman" w:cs="Times New Roman" w:hint="eastAsia"/>
+          <w:b/>
+          <w:sz w:val="24"/>
+          <w:szCs w:val="24"/>
+          <w:lang w:val="en-GB"/>
+        </w:rPr>
+        <w:t>creep up on sb</w:t>
       </w:r>
       <w:r>
         <w:rPr>
@@ -367,36 +396,65 @@
           <w:szCs w:val="24"/>
           <w:lang w:val="en-GB"/>
         </w:rPr>
-        <w:t>5. in spite of = despite</w:t>
-      </w:r>
-    </w:p>
-    <w:p>
-      <w:pPr>
-        <w:rPr>
-          <w:rFonts w:ascii="Times New Roman" w:hAnsi="Times New Roman" w:cs="Times New Roman"/>
-          <w:sz w:val="24"/>
-          <w:szCs w:val="24"/>
-          <w:lang w:val="en-GB"/>
-        </w:rPr>
-      </w:pPr>
-    </w:p>
-    <w:p>
-      <w:pPr>
-        <w:rPr>
-          <w:rFonts w:ascii="Times New Roman" w:hAnsi="Times New Roman" w:cs="Times New Roman"/>
-          <w:sz w:val="24"/>
-          <w:szCs w:val="24"/>
-          <w:lang w:val="en-GB"/>
-        </w:rPr>
-      </w:pPr>
-      <w:r>
-        <w:rPr>
-          <w:rFonts w:ascii="Times New Roman" w:hAnsi="Times New Roman" w:cs="Times New Roman" w:hint="eastAsia"/>
-          <w:sz w:val="24"/>
-          <w:szCs w:val="24"/>
-          <w:lang w:val="en-GB"/>
-        </w:rPr>
-        <w:t xml:space="preserve">6. be of </w:t>
+        <w:t xml:space="preserve">5. </w:t>
+      </w:r>
+      <w:r>
+        <w:rPr>
+          <w:rFonts w:ascii="Times New Roman" w:hAnsi="Times New Roman" w:cs="Times New Roman" w:hint="eastAsia"/>
+          <w:b/>
+          <w:sz w:val="24"/>
+          <w:szCs w:val="24"/>
+          <w:lang w:val="en-GB"/>
+        </w:rPr>
+        <w:t>in spite of = despite</w:t>
+      </w:r>
+    </w:p>
+    <w:p>
+      <w:pPr>
+        <w:rPr>
+          <w:rFonts w:ascii="Times New Roman" w:hAnsi="Times New Roman" w:cs="Times New Roman"/>
+          <w:sz w:val="24"/>
+          <w:szCs w:val="24"/>
+          <w:lang w:val="en-GB"/>
+        </w:rPr>
+      </w:pPr>
+    </w:p>
+    <w:p>
+      <w:pPr>
+        <w:rPr>
+          <w:rFonts w:ascii="Times New Roman" w:hAnsi="Times New Roman" w:cs="Times New Roman"/>
+          <w:sz w:val="24"/>
+          <w:szCs w:val="24"/>
+          <w:lang w:val="en-GB"/>
+        </w:rPr>
+      </w:pPr>
+      <w:r>
+        <w:rPr>
+          <w:rFonts w:ascii="Times New Roman" w:hAnsi="Times New Roman" w:cs="Times New Roman" w:hint="eastAsia"/>
+          <w:sz w:val="24"/>
+          <w:szCs w:val="24"/>
+          <w:lang w:val="en-GB"/>
+        </w:rPr>
+        <w:t xml:space="preserve">6. </w:t>
+      </w:r>
+      <w:r>
+        <w:rPr>
+          <w:rFonts w:ascii="Times New Roman" w:hAnsi="Times New Roman" w:cs="Times New Roman" w:hint="eastAsia"/>
+          <w:b/>
+          <w:sz w:val="24"/>
+          <w:szCs w:val="24"/>
+          <w:lang w:val="en-GB"/>
+        </w:rPr>
+        <w:t>be of</w:t>
+      </w:r>
+      <w:r>
+        <w:rPr>
+          <w:rFonts w:ascii="Times New Roman" w:hAnsi="Times New Roman" w:cs="Times New Roman" w:hint="eastAsia"/>
+          <w:sz w:val="24"/>
+          <w:szCs w:val="24"/>
+          <w:lang w:val="en-GB"/>
+        </w:rPr>
+        <w:t xml:space="preserve"> </w:t>
       </w:r>
       <w:r>
         <w:rPr>
@@ -414,8 +472,20 @@
           <w:szCs w:val="24"/>
           <w:lang w:val="en-GB"/>
         </w:rPr>
-        <w:t xml:space="preserve">  be of use = be useful</w:t>
-      </w:r>
+        <w:t xml:space="preserve">  </w:t>
+      </w:r>
+      <w:bookmarkStart w:id="0" w:name="_GoBack"/>
+      <w:r>
+        <w:rPr>
+          <w:rFonts w:ascii="Times New Roman" w:hAnsi="Times New Roman" w:cs="Times New Roman" w:hint="eastAsia"/>
+          <w:b/>
+          <w:sz w:val="24"/>
+          <w:szCs w:val="24"/>
+          <w:lang w:val="en-GB"/>
+        </w:rPr>
+        <w:t>be of use = be useful</w:t>
+      </w:r>
+      <w:bookmarkEnd w:id="0"/>
     </w:p>
     <w:p>
       <w:pPr>
@@ -742,8 +812,6 @@
           <w:lang w:val="en-GB"/>
         </w:rPr>
       </w:pPr>
-      <w:bookmarkStart w:id="0" w:name="_GoBack"/>
-      <w:bookmarkEnd w:id="0"/>
       <w:r>
         <w:rPr>
           <w:rFonts w:ascii="Times New Roman" w:hAnsi="Times New Roman" w:cs="Times New Roman" w:hint="eastAsia"/>
@@ -814,7 +882,7 @@
     <w:p>
       <w:pPr>
         <w:rPr>
-          <w:rFonts w:ascii="Times New Roman" w:hAnsi="Times New Roman" w:cs="Times New Roman" w:hint="eastAsia"/>
+          <w:rFonts w:ascii="Times New Roman" w:hAnsi="Times New Roman" w:cs="Times New Roman"/>
           <w:sz w:val="24"/>
           <w:szCs w:val="24"/>
           <w:lang w:val="en-GB"/>
@@ -1757,7 +1825,7 @@
   <a:extraClrSchemeLst/>
   <a:extLst>
     <a:ext uri="{05A4C25C-085E-4340-85A3-A5531E510DB2}">
-      <thm15:themeFamily xmlns:thm15="http://schemas.microsoft.com/office/thememl/2012/main" xmlns="" name="Office Theme" id="{62F939B6-93AF-4DB8-9C6B-D6C7DFDC589F}" vid="{4A3C46E8-61CC-4603-A589-7422A47A8E4A}"/>
+      <thm15:themeFamily xmlns="" xmlns:thm15="http://schemas.microsoft.com/office/thememl/2012/main" name="Office Theme" id="{62F939B6-93AF-4DB8-9C6B-D6C7DFDC589F}" vid="{4A3C46E8-61CC-4603-A589-7422A47A8E4A}"/>
     </a:ext>
   </a:extLst>
 </a:theme>

</xml_diff>